<commit_message>
[ebookstore] Update M2Doc version to 3.3.4 and regenerate M2Doc samples
</commit_message>
<xml_diff>
--- a/samples/plugins/org.obeonetwork.is.samples/contents/E-BookStore/documentation/doc-src/E-BookStore_GraalSystemAndRequirements_template.generated.docx
+++ b/samples/plugins/org.obeonetwork.is.samples/contents/E-BookStore/documentation/doc-src/E-BookStore_GraalSystemAndRequirements_template.generated.docx
@@ -2409,12 +2409,12 @@
         <w:drawing>
           <wp:inline distT="0" distR="0" distB="0" distL="0">
             <wp:extent cx="2540000" cy="2451100"/>
-            <wp:docPr id="0" name="Drawing 0" descr="file:/tmp/Actors%20Graph_copy-m2doc10492873649531150138.jpg"/>
+            <wp:docPr id="0" name="Drawing 0" descr="file:/tmp/Actors%20Graph_copy-m2doc1467776692886840500.jpg"/>
             <a:graphic xmlns:a="http://schemas.openxmlformats.org/drawingml/2006/main">
               <a:graphicData uri="http://schemas.openxmlformats.org/drawingml/2006/picture">
                 <pic:pic xmlns:pic="http://schemas.openxmlformats.org/drawingml/2006/picture">
                   <pic:nvPicPr>
-                    <pic:cNvPr id="0" name="Picture 0" descr="file:/tmp/Actors%20Graph_copy-m2doc10492873649531150138.jpg"/>
+                    <pic:cNvPr id="0" name="Picture 0" descr="file:/tmp/Actors%20Graph_copy-m2doc1467776692886840500.jpg"/>
                     <pic:cNvPicPr>
                       <a:picLocks noChangeAspect="true"/>
                     </pic:cNvPicPr>
@@ -3280,12 +3280,12 @@
         <w:drawing>
           <wp:inline distT="0" distR="0" distB="0" distL="0">
             <wp:extent cx="5715000" cy="2781300"/>
-            <wp:docPr id="1" name="Drawing 1" descr="file:/tmp/Use%20Cases%20Main%20View_copy-m2doc668770841688105624.jpg"/>
+            <wp:docPr id="1" name="Drawing 1" descr="file:/tmp/Use%20Cases%20Main%20View_copy-m2doc14934522430615075562.jpg"/>
             <a:graphic xmlns:a="http://schemas.openxmlformats.org/drawingml/2006/main">
               <a:graphicData uri="http://schemas.openxmlformats.org/drawingml/2006/picture">
                 <pic:pic xmlns:pic="http://schemas.openxmlformats.org/drawingml/2006/picture">
                   <pic:nvPicPr>
-                    <pic:cNvPr id="0" name="Picture 1" descr="file:/tmp/Use%20Cases%20Main%20View_copy-m2doc668770841688105624.jpg"/>
+                    <pic:cNvPr id="0" name="Picture 1" descr="file:/tmp/Use%20Cases%20Main%20View_copy-m2doc14934522430615075562.jpg"/>
                     <pic:cNvPicPr>
                       <a:picLocks noChangeAspect="true"/>
                     </pic:cNvPicPr>
@@ -3342,23 +3342,6 @@
     </w:p>
     <w:p>
       <w:pPr>
-        <w:rPr>
-          <w:i/>
-          <w:sz w:val="24"/>
-          <w:szCs w:val="24"/>
-        </w:rPr>
-      </w:pPr>
-      <w:r>
-        <w:rPr>
-          <w:i/>
-          <w:sz w:val="24"/>
-          <w:szCs w:val="24"/>
-        </w:rPr>
-        <w:t/>
-      </w:r>
-    </w:p>
-    <w:p>
-      <w:pPr>
         <w:pStyle w:val="Titre3"/>
       </w:pPr>
       <w:bookmarkStart w:id="17" w:name="__RefHeading__9579_2056016558"/>
@@ -3385,12 +3368,12 @@
         <w:drawing>
           <wp:inline distT="0" distR="0" distB="0" distL="0">
             <wp:extent cx="5715000" cy="2679700"/>
-            <wp:docPr id="2" name="Drawing 2" descr="file:/tmp/Buy%20books%20UC%20Diagram_copy-m2doc10615464562142318123.jpg"/>
+            <wp:docPr id="2" name="Drawing 2" descr="file:/tmp/Buy%20books%20UC%20Diagram_copy-m2doc7453681117300121406.jpg"/>
             <a:graphic xmlns:a="http://schemas.openxmlformats.org/drawingml/2006/main">
               <a:graphicData uri="http://schemas.openxmlformats.org/drawingml/2006/picture">
                 <pic:pic xmlns:pic="http://schemas.openxmlformats.org/drawingml/2006/picture">
                   <pic:nvPicPr>
-                    <pic:cNvPr id="0" name="Picture 2" descr="file:/tmp/Buy%20books%20UC%20Diagram_copy-m2doc10615464562142318123.jpg"/>
+                    <pic:cNvPr id="0" name="Picture 2" descr="file:/tmp/Buy%20books%20UC%20Diagram_copy-m2doc7453681117300121406.jpg"/>
                     <pic:cNvPicPr>
                       <a:picLocks noChangeAspect="true"/>
                     </pic:cNvPicPr>
@@ -3481,23 +3464,6 @@
         </w:rPr>
       </w:pPr>
       <w:r>
-        <w:rPr>
-          <w:i/>
-          <w:sz w:val="24"/>
-          <w:szCs w:val="24"/>
-        </w:rPr>
-        <w:t/>
-      </w:r>
-    </w:p>
-    <w:p>
-      <w:pPr>
-        <w:rPr>
-          <w:i/>
-          <w:sz w:val="24"/>
-          <w:szCs w:val="24"/>
-        </w:rPr>
-      </w:pPr>
-      <w:r>
         <w:t/>
       </w:r>
     </w:p>
@@ -3536,21 +3502,6 @@
       <w:bookmarkEnd w:id="21"/>
       <w:r>
         <w:t>Description</w:t>
-      </w:r>
-    </w:p>
-    <w:p>
-      <w:pPr>
-        <w:rPr>
-          <w:sz w:val="24"/>
-          <w:szCs w:val="24"/>
-        </w:rPr>
-      </w:pPr>
-      <w:r>
-        <w:rPr>
-          <w:sz w:val="24"/>
-          <w:szCs w:val="24"/>
-        </w:rPr>
-        <w:t/>
       </w:r>
     </w:p>
     <w:p>
@@ -3569,12 +3520,12 @@
         <w:drawing>
           <wp:inline distT="0" distR="0" distB="0" distL="0">
             <wp:extent cx="5715000" cy="1841500"/>
-            <wp:docPr id="3" name="Drawing 3" descr="file:/tmp/Buy%20books%20Actions%20Plan_copy-m2doc10819109744758742240.jpg"/>
+            <wp:docPr id="3" name="Drawing 3" descr="file:/tmp/Buy%20books%20Actions%20Plan_copy-m2doc14181832023103008483.jpg"/>
             <a:graphic xmlns:a="http://schemas.openxmlformats.org/drawingml/2006/main">
               <a:graphicData uri="http://schemas.openxmlformats.org/drawingml/2006/picture">
                 <pic:pic xmlns:pic="http://schemas.openxmlformats.org/drawingml/2006/picture">
                   <pic:nvPicPr>
-                    <pic:cNvPr id="0" name="Picture 3" descr="file:/tmp/Buy%20books%20Actions%20Plan_copy-m2doc10819109744758742240.jpg"/>
+                    <pic:cNvPr id="0" name="Picture 3" descr="file:/tmp/Buy%20books%20Actions%20Plan_copy-m2doc14181832023103008483.jpg"/>
                     <pic:cNvPicPr>
                       <a:picLocks noChangeAspect="true"/>
                     </pic:cNvPicPr>
@@ -3780,15 +3731,7 @@
                 <w:i/>
                 <w:sz w:val="24"/>
               </w:rPr>
-              <w:t>Constitute shopping</w:t>
-              <w:br/>
-            </w:r>
-            <w:r>
-              <w:rPr>
-                <w:i/>
-                <w:sz w:val="24"/>
-              </w:rPr>
-              <w:t>cart</w:t>
+              <w:t>Constitute shopping cart</w:t>
             </w:r>
           </w:p>
         </w:tc>
@@ -3798,19 +3741,7 @@
             <w:shd w:val="clear" w:color="auto" w:fill="auto"/>
           </w:tcPr>
           <w:p>
-            <w:pPr>
-              <w:rPr>
-                <w:i/>
-                <w:sz w:val="24"/>
-              </w:rPr>
-            </w:pPr>
-            <w:r>
-              <w:rPr>
-                <w:i/>
-                <w:sz w:val="24"/>
-              </w:rPr>
-              <w:t/>
-            </w:r>
+            <w:r/>
           </w:p>
         </w:tc>
       </w:tr>
@@ -3860,19 +3791,7 @@
             <w:shd w:val="clear" w:color="auto" w:fill="auto"/>
           </w:tcPr>
           <w:p>
-            <w:pPr>
-              <w:rPr>
-                <w:i/>
-                <w:sz w:val="24"/>
-              </w:rPr>
-            </w:pPr>
-            <w:r>
-              <w:rPr>
-                <w:i/>
-                <w:sz w:val="24"/>
-              </w:rPr>
-              <w:t/>
-            </w:r>
+            <w:r/>
           </w:p>
         </w:tc>
       </w:tr>
@@ -3922,19 +3841,7 @@
             <w:shd w:val="clear" w:color="auto" w:fill="auto"/>
           </w:tcPr>
           <w:p>
-            <w:pPr>
-              <w:rPr>
-                <w:i/>
-                <w:sz w:val="24"/>
-              </w:rPr>
-            </w:pPr>
-            <w:r>
-              <w:rPr>
-                <w:i/>
-                <w:sz w:val="24"/>
-              </w:rPr>
-              <w:t/>
-            </w:r>
+            <w:r/>
           </w:p>
         </w:tc>
       </w:tr>
@@ -4505,12 +4412,6 @@
         </w:rPr>
         <w:t>Objectif :</w:t>
       </w:r>
-      <w:r>
-        <w:rPr>
-          <w:sz w:val="24"/>
-        </w:rPr>
-        <w:t/>
-      </w:r>
     </w:p>
     <w:p>
       <w:pPr>
@@ -4690,12 +4591,6 @@
         </w:rPr>
         <w:t>Objectif :</w:t>
       </w:r>
-      <w:r>
-        <w:rPr>
-          <w:sz w:val="24"/>
-        </w:rPr>
-        <w:t/>
-      </w:r>
     </w:p>
     <w:p>
       <w:pPr>
@@ -4849,11 +4744,7 @@
         <w:t xml:space="preserve">Tâche : </w:t>
       </w:r>
       <w:r>
-        <w:t>Constitute shopping</w:t>
-        <w:br/>
-      </w:r>
-      <w:r>
-        <w:t>cart</w:t>
+        <w:t>Constitute shopping cart</w:t>
       </w:r>
     </w:p>
     <w:p>
@@ -4864,21 +4755,6 @@
       <w:bookmarkEnd w:id="21"/>
       <w:r>
         <w:t>Description</w:t>
-      </w:r>
-    </w:p>
-    <w:p>
-      <w:pPr>
-        <w:rPr>
-          <w:sz w:val="24"/>
-          <w:szCs w:val="24"/>
-        </w:rPr>
-      </w:pPr>
-      <w:r>
-        <w:rPr>
-          <w:sz w:val="24"/>
-          <w:szCs w:val="24"/>
-        </w:rPr>
-        <w:t/>
       </w:r>
     </w:p>
     <w:p>
@@ -4897,12 +4773,12 @@
         <w:drawing>
           <wp:inline distT="0" distR="0" distB="0" distL="0">
             <wp:extent cx="5715000" cy="2273300"/>
-            <wp:docPr id="4" name="Drawing 4" descr="file:/tmp/Constitute%20shopping%0D%0Acart%20Actions%20Plan_copy-m2doc18142859251361165929.jpg"/>
+            <wp:docPr id="4" name="Drawing 4" descr="file:/tmp/Constitute%20shopping%0Dcart%20Actions%20Plan_copy-m2doc13815746891386135069.jpg"/>
             <a:graphic xmlns:a="http://schemas.openxmlformats.org/drawingml/2006/main">
               <a:graphicData uri="http://schemas.openxmlformats.org/drawingml/2006/picture">
                 <pic:pic xmlns:pic="http://schemas.openxmlformats.org/drawingml/2006/picture">
                   <pic:nvPicPr>
-                    <pic:cNvPr id="0" name="Picture 4" descr="file:/tmp/Constitute%20shopping%0D%0Acart%20Actions%20Plan_copy-m2doc18142859251361165929.jpg"/>
+                    <pic:cNvPr id="0" name="Picture 4" descr="file:/tmp/Constitute%20shopping%0Dcart%20Actions%20Plan_copy-m2doc13815746891386135069.jpg"/>
                     <pic:cNvPicPr>
                       <a:picLocks noChangeAspect="true"/>
                     </pic:cNvPicPr>
@@ -5118,19 +4994,7 @@
             <w:shd w:val="clear" w:color="auto" w:fill="auto"/>
           </w:tcPr>
           <w:p>
-            <w:pPr>
-              <w:rPr>
-                <w:i/>
-                <w:sz w:val="24"/>
-              </w:rPr>
-            </w:pPr>
-            <w:r>
-              <w:rPr>
-                <w:i/>
-                <w:sz w:val="24"/>
-              </w:rPr>
-              <w:t/>
-            </w:r>
+            <w:r/>
           </w:p>
         </w:tc>
       </w:tr>
@@ -5180,19 +5044,7 @@
             <w:shd w:val="clear" w:color="auto" w:fill="auto"/>
           </w:tcPr>
           <w:p>
-            <w:pPr>
-              <w:rPr>
-                <w:i/>
-                <w:sz w:val="24"/>
-              </w:rPr>
-            </w:pPr>
-            <w:r>
-              <w:rPr>
-                <w:i/>
-                <w:sz w:val="24"/>
-              </w:rPr>
-              <w:t/>
-            </w:r>
+            <w:r/>
           </w:p>
         </w:tc>
       </w:tr>
@@ -5242,19 +5094,7 @@
             <w:shd w:val="clear" w:color="auto" w:fill="auto"/>
           </w:tcPr>
           <w:p>
-            <w:pPr>
-              <w:rPr>
-                <w:i/>
-                <w:sz w:val="24"/>
-              </w:rPr>
-            </w:pPr>
-            <w:r>
-              <w:rPr>
-                <w:i/>
-                <w:sz w:val="24"/>
-              </w:rPr>
-              <w:t/>
-            </w:r>
+            <w:r/>
           </w:p>
         </w:tc>
       </w:tr>
@@ -5722,12 +5562,6 @@
         </w:rPr>
         <w:t>Objectif :</w:t>
       </w:r>
-      <w:r>
-        <w:rPr>
-          <w:sz w:val="24"/>
-        </w:rPr>
-        <w:t/>
-      </w:r>
     </w:p>
     <w:p>
       <w:pPr>
@@ -5892,21 +5726,6 @@
       <w:bookmarkEnd w:id="21"/>
       <w:r>
         <w:t>Description</w:t>
-      </w:r>
-    </w:p>
-    <w:p>
-      <w:pPr>
-        <w:rPr>
-          <w:sz w:val="24"/>
-          <w:szCs w:val="24"/>
-        </w:rPr>
-      </w:pPr>
-      <w:r>
-        <w:rPr>
-          <w:sz w:val="24"/>
-          <w:szCs w:val="24"/>
-        </w:rPr>
-        <w:t/>
       </w:r>
     </w:p>
     <w:p>
@@ -6534,21 +6353,6 @@
     </w:p>
     <w:p>
       <w:pPr>
-        <w:rPr>
-          <w:sz w:val="24"/>
-          <w:szCs w:val="24"/>
-        </w:rPr>
-      </w:pPr>
-      <w:r>
-        <w:rPr>
-          <w:sz w:val="24"/>
-          <w:szCs w:val="24"/>
-        </w:rPr>
-        <w:t/>
-      </w:r>
-    </w:p>
-    <w:p>
-      <w:pPr>
         <w:pStyle w:val="Titre4"/>
       </w:pPr>
       <w:bookmarkStart w:id="22" w:name="__RefHeading__9591_2056016558"/>
@@ -6755,15 +6559,7 @@
                 <w:i/>
                 <w:sz w:val="24"/>
               </w:rPr>
-              <w:t>Enter payment</w:t>
-              <w:br/>
-            </w:r>
-            <w:r>
-              <w:rPr>
-                <w:i/>
-                <w:sz w:val="24"/>
-              </w:rPr>
-              <w:t>informations</w:t>
+              <w:t>Enter payment informations</w:t>
             </w:r>
           </w:p>
         </w:tc>
@@ -6773,19 +6569,7 @@
             <w:shd w:val="clear" w:color="auto" w:fill="auto"/>
           </w:tcPr>
           <w:p>
-            <w:pPr>
-              <w:rPr>
-                <w:i/>
-                <w:sz w:val="24"/>
-              </w:rPr>
-            </w:pPr>
-            <w:r>
-              <w:rPr>
-                <w:i/>
-                <w:sz w:val="24"/>
-              </w:rPr>
-              <w:t/>
-            </w:r>
+            <w:r/>
           </w:p>
         </w:tc>
       </w:tr>
@@ -6835,19 +6619,7 @@
             <w:shd w:val="clear" w:color="auto" w:fill="auto"/>
           </w:tcPr>
           <w:p>
-            <w:pPr>
-              <w:rPr>
-                <w:i/>
-                <w:sz w:val="24"/>
-              </w:rPr>
-            </w:pPr>
-            <w:r>
-              <w:rPr>
-                <w:i/>
-                <w:sz w:val="24"/>
-              </w:rPr>
-              <w:t/>
-            </w:r>
+            <w:r/>
           </w:p>
         </w:tc>
       </w:tr>
@@ -7315,12 +7087,6 @@
         </w:rPr>
         <w:t>Objectif :</w:t>
       </w:r>
-      <w:r>
-        <w:rPr>
-          <w:sz w:val="24"/>
-        </w:rPr>
-        <w:t/>
-      </w:r>
     </w:p>
     <w:p>
       <w:pPr>
@@ -7500,12 +7266,6 @@
         </w:rPr>
         <w:t>Objectif :</w:t>
       </w:r>
-      <w:r>
-        <w:rPr>
-          <w:sz w:val="24"/>
-        </w:rPr>
-        <w:t/>
-      </w:r>
     </w:p>
     <w:p>
       <w:pPr>
@@ -7661,11 +7421,7 @@
         <w:t xml:space="preserve">Cas d’utilisation : </w:t>
       </w:r>
       <w:r>
-        <w:t>UC - Constitute shopping</w:t>
-        <w:br/>
-      </w:r>
-      <w:r>
-        <w:t>cart</w:t>
+        <w:t>UC - Constitute shopping cart</w:t>
       </w:r>
     </w:p>
     <w:p>
@@ -7674,23 +7430,6 @@
       </w:pPr>
       <w:r>
         <w:t>Description</w:t>
-      </w:r>
-    </w:p>
-    <w:p>
-      <w:pPr>
-        <w:rPr>
-          <w:i/>
-          <w:sz w:val="24"/>
-          <w:szCs w:val="24"/>
-        </w:rPr>
-      </w:pPr>
-      <w:r>
-        <w:rPr>
-          <w:i/>
-          <w:sz w:val="24"/>
-          <w:szCs w:val="24"/>
-        </w:rPr>
-        <w:t/>
       </w:r>
     </w:p>
     <w:p>
@@ -7721,12 +7460,12 @@
         <w:drawing>
           <wp:inline distT="0" distR="0" distB="0" distL="0">
             <wp:extent cx="5715000" cy="2197100"/>
-            <wp:docPr id="5" name="Drawing 5" descr="file:/tmp/Constitute%20shopping%20UC%20Diagram_copy-m2doc11435589938951722413.jpg"/>
+            <wp:docPr id="5" name="Drawing 5" descr="file:/tmp/Constitute%20shopping%20UC%20Diagram_copy-m2doc15023089216480161322.jpg"/>
             <a:graphic xmlns:a="http://schemas.openxmlformats.org/drawingml/2006/main">
               <a:graphicData uri="http://schemas.openxmlformats.org/drawingml/2006/picture">
                 <pic:pic xmlns:pic="http://schemas.openxmlformats.org/drawingml/2006/picture">
                   <pic:nvPicPr>
-                    <pic:cNvPr id="0" name="Picture 5" descr="file:/tmp/Constitute%20shopping%20UC%20Diagram_copy-m2doc11435589938951722413.jpg"/>
+                    <pic:cNvPr id="0" name="Picture 5" descr="file:/tmp/Constitute%20shopping%20UC%20Diagram_copy-m2doc15023089216480161322.jpg"/>
                     <pic:cNvPicPr>
                       <a:picLocks noChangeAspect="true"/>
                     </pic:cNvPicPr>
@@ -7773,15 +7512,7 @@
           <w:sz w:val="24"/>
           <w:szCs w:val="24"/>
         </w:rPr>
-        <w:t>UC - Constitute shopping</w:t>
-        <w:br/>
-      </w:r>
-      <w:r>
-        <w:rPr>
-          <w:sz w:val="24"/>
-          <w:szCs w:val="24"/>
-        </w:rPr>
-        <w:t>cart</w:t>
+        <w:t>UC - Constitute shopping cart</w:t>
       </w:r>
     </w:p>
     <w:p>
@@ -7813,32 +7544,7 @@
           <w:b/>
           <w:i/>
         </w:rPr>
-        <w:t>UC - Constitute shopping</w:t>
-        <w:br/>
-      </w:r>
-      <w:r>
-        <w:rPr>
-          <w:b/>
-          <w:i/>
-        </w:rPr>
-        <w:t>cart</w:t>
-      </w:r>
-    </w:p>
-    <w:p>
-      <w:pPr>
-        <w:rPr>
-          <w:i/>
-          <w:sz w:val="24"/>
-          <w:szCs w:val="24"/>
-        </w:rPr>
-      </w:pPr>
-      <w:r>
-        <w:rPr>
-          <w:i/>
-          <w:sz w:val="24"/>
-          <w:szCs w:val="24"/>
-        </w:rPr>
-        <w:t/>
+        <w:t>UC - Constitute shopping cart</w:t>
       </w:r>
     </w:p>
     <w:p>
@@ -7888,21 +7594,6 @@
       <w:bookmarkEnd w:id="21"/>
       <w:r>
         <w:t>Description</w:t>
-      </w:r>
-    </w:p>
-    <w:p>
-      <w:pPr>
-        <w:rPr>
-          <w:sz w:val="24"/>
-          <w:szCs w:val="24"/>
-        </w:rPr>
-      </w:pPr>
-      <w:r>
-        <w:rPr>
-          <w:sz w:val="24"/>
-          <w:szCs w:val="24"/>
-        </w:rPr>
-        <w:t/>
       </w:r>
     </w:p>
     <w:p>
@@ -8541,12 +8232,6 @@
         </w:rPr>
         <w:t>Objectif :</w:t>
       </w:r>
-      <w:r>
-        <w:rPr>
-          <w:sz w:val="24"/>
-        </w:rPr>
-        <w:t/>
-      </w:r>
     </w:p>
     <w:p>
       <w:pPr>
@@ -8726,12 +8411,6 @@
         </w:rPr>
         <w:t>Objectif :</w:t>
       </w:r>
-      <w:r>
-        <w:rPr>
-          <w:sz w:val="24"/>
-        </w:rPr>
-        <w:t/>
-      </w:r>
     </w:p>
     <w:p>
       <w:pPr>
@@ -8885,11 +8564,7 @@
         <w:t xml:space="preserve">Tâche : </w:t>
       </w:r>
       <w:r>
-        <w:t>Constitute shopping</w:t>
-        <w:br/>
-      </w:r>
-      <w:r>
-        <w:t>cart</w:t>
+        <w:t>Constitute shopping cart</w:t>
       </w:r>
     </w:p>
     <w:p>
@@ -8900,21 +8575,6 @@
       <w:bookmarkEnd w:id="21"/>
       <w:r>
         <w:t>Description</w:t>
-      </w:r>
-    </w:p>
-    <w:p>
-      <w:pPr>
-        <w:rPr>
-          <w:sz w:val="24"/>
-          <w:szCs w:val="24"/>
-        </w:rPr>
-      </w:pPr>
-      <w:r>
-        <w:rPr>
-          <w:sz w:val="24"/>
-          <w:szCs w:val="24"/>
-        </w:rPr>
-        <w:t/>
       </w:r>
     </w:p>
     <w:p>
@@ -8933,12 +8593,12 @@
         <w:drawing>
           <wp:inline distT="0" distR="0" distB="0" distL="0">
             <wp:extent cx="5715000" cy="2273300"/>
-            <wp:docPr id="6" name="Drawing 6" descr="file:/tmp/Constitute%20shopping%0D%0Acart%20Actions%20Plan_copy-m2doc10451938494547781176.jpg"/>
+            <wp:docPr id="6" name="Drawing 6" descr="file:/tmp/Constitute%20shopping%0Dcart%20Actions%20Plan_copy-m2doc9283910581924467226.jpg"/>
             <a:graphic xmlns:a="http://schemas.openxmlformats.org/drawingml/2006/main">
               <a:graphicData uri="http://schemas.openxmlformats.org/drawingml/2006/picture">
                 <pic:pic xmlns:pic="http://schemas.openxmlformats.org/drawingml/2006/picture">
                   <pic:nvPicPr>
-                    <pic:cNvPr id="0" name="Picture 6" descr="file:/tmp/Constitute%20shopping%0D%0Acart%20Actions%20Plan_copy-m2doc10451938494547781176.jpg"/>
+                    <pic:cNvPr id="0" name="Picture 6" descr="file:/tmp/Constitute%20shopping%0Dcart%20Actions%20Plan_copy-m2doc9283910581924467226.jpg"/>
                     <pic:cNvPicPr>
                       <a:picLocks noChangeAspect="true"/>
                     </pic:cNvPicPr>
@@ -9154,19 +8814,7 @@
             <w:shd w:val="clear" w:color="auto" w:fill="auto"/>
           </w:tcPr>
           <w:p>
-            <w:pPr>
-              <w:rPr>
-                <w:i/>
-                <w:sz w:val="24"/>
-              </w:rPr>
-            </w:pPr>
-            <w:r>
-              <w:rPr>
-                <w:i/>
-                <w:sz w:val="24"/>
-              </w:rPr>
-              <w:t/>
-            </w:r>
+            <w:r/>
           </w:p>
         </w:tc>
       </w:tr>
@@ -9216,19 +8864,7 @@
             <w:shd w:val="clear" w:color="auto" w:fill="auto"/>
           </w:tcPr>
           <w:p>
-            <w:pPr>
-              <w:rPr>
-                <w:i/>
-                <w:sz w:val="24"/>
-              </w:rPr>
-            </w:pPr>
-            <w:r>
-              <w:rPr>
-                <w:i/>
-                <w:sz w:val="24"/>
-              </w:rPr>
-              <w:t/>
-            </w:r>
+            <w:r/>
           </w:p>
         </w:tc>
       </w:tr>
@@ -9278,19 +8914,7 @@
             <w:shd w:val="clear" w:color="auto" w:fill="auto"/>
           </w:tcPr>
           <w:p>
-            <w:pPr>
-              <w:rPr>
-                <w:i/>
-                <w:sz w:val="24"/>
-              </w:rPr>
-            </w:pPr>
-            <w:r>
-              <w:rPr>
-                <w:i/>
-                <w:sz w:val="24"/>
-              </w:rPr>
-              <w:t/>
-            </w:r>
+            <w:r/>
           </w:p>
         </w:tc>
       </w:tr>
@@ -9758,12 +9382,6 @@
         </w:rPr>
         <w:t>Objectif :</w:t>
       </w:r>
-      <w:r>
-        <w:rPr>
-          <w:sz w:val="24"/>
-        </w:rPr>
-        <w:t/>
-      </w:r>
     </w:p>
     <w:p>
       <w:pPr>
@@ -9928,21 +9546,6 @@
       <w:bookmarkEnd w:id="21"/>
       <w:r>
         <w:t>Description</w:t>
-      </w:r>
-    </w:p>
-    <w:p>
-      <w:pPr>
-        <w:rPr>
-          <w:sz w:val="24"/>
-          <w:szCs w:val="24"/>
-        </w:rPr>
-      </w:pPr>
-      <w:r>
-        <w:rPr>
-          <w:sz w:val="24"/>
-          <w:szCs w:val="24"/>
-        </w:rPr>
-        <w:t/>
       </w:r>
     </w:p>
     <w:p>
@@ -10570,21 +10173,6 @@
     </w:p>
     <w:p>
       <w:pPr>
-        <w:rPr>
-          <w:sz w:val="24"/>
-          <w:szCs w:val="24"/>
-        </w:rPr>
-      </w:pPr>
-      <w:r>
-        <w:rPr>
-          <w:sz w:val="24"/>
-          <w:szCs w:val="24"/>
-        </w:rPr>
-        <w:t/>
-      </w:r>
-    </w:p>
-    <w:p>
-      <w:pPr>
         <w:pStyle w:val="Titre4"/>
       </w:pPr>
       <w:bookmarkStart w:id="22" w:name="__RefHeading__9591_2056016558"/>
@@ -10599,12 +10187,12 @@
         <w:drawing>
           <wp:inline distT="0" distR="0" distB="0" distL="0">
             <wp:extent cx="5715000" cy="2044700"/>
-            <wp:docPr id="7" name="Drawing 7" descr="file:/tmp/Search%20books%20Actions%20Plan_copy-m2doc12778011142621895289.jpg"/>
+            <wp:docPr id="7" name="Drawing 7" descr="file:/tmp/Search%20books%20Actions%20Plan_copy-m2doc10879960683650676550.jpg"/>
             <a:graphic xmlns:a="http://schemas.openxmlformats.org/drawingml/2006/main">
               <a:graphicData uri="http://schemas.openxmlformats.org/drawingml/2006/picture">
                 <pic:pic xmlns:pic="http://schemas.openxmlformats.org/drawingml/2006/picture">
                   <pic:nvPicPr>
-                    <pic:cNvPr id="0" name="Picture 7" descr="file:/tmp/Search%20books%20Actions%20Plan_copy-m2doc12778011142621895289.jpg"/>
+                    <pic:cNvPr id="0" name="Picture 7" descr="file:/tmp/Search%20books%20Actions%20Plan_copy-m2doc10879960683650676550.jpg"/>
                     <pic:cNvPicPr>
                       <a:picLocks noChangeAspect="true"/>
                     </pic:cNvPicPr>
@@ -11341,12 +10929,6 @@
         </w:rPr>
         <w:t>Objectif :</w:t>
       </w:r>
-      <w:r>
-        <w:rPr>
-          <w:sz w:val="24"/>
-        </w:rPr>
-        <w:t/>
-      </w:r>
     </w:p>
     <w:p>
       <w:pPr>
@@ -11526,12 +11108,6 @@
         </w:rPr>
         <w:t>Objectif :</w:t>
       </w:r>
-      <w:r>
-        <w:rPr>
-          <w:sz w:val="24"/>
-        </w:rPr>
-        <w:t/>
-      </w:r>
     </w:p>
     <w:p>
       <w:pPr>
@@ -11700,23 +11276,6 @@
     </w:p>
     <w:p>
       <w:pPr>
-        <w:rPr>
-          <w:i/>
-          <w:sz w:val="24"/>
-          <w:szCs w:val="24"/>
-        </w:rPr>
-      </w:pPr>
-      <w:r>
-        <w:rPr>
-          <w:i/>
-          <w:sz w:val="24"/>
-          <w:szCs w:val="24"/>
-        </w:rPr>
-        <w:t/>
-      </w:r>
-    </w:p>
-    <w:p>
-      <w:pPr>
         <w:pStyle w:val="Titre3"/>
       </w:pPr>
       <w:bookmarkStart w:id="17" w:name="__RefHeading__9579_2056016558"/>
@@ -11743,12 +11302,12 @@
         <w:drawing>
           <wp:inline distT="0" distR="0" distB="0" distL="0">
             <wp:extent cx="5715000" cy="2870200"/>
-            <wp:docPr id="8" name="Drawing 8" descr="file:/tmp/Proceed%20to%20checkout%20UC%20Diagram_copy-m2doc12771517544066498041.jpg"/>
+            <wp:docPr id="8" name="Drawing 8" descr="file:/tmp/Proceed%20to%20checkout%20UC%20Diagram_copy-m2doc9861936127686379386.jpg"/>
             <a:graphic xmlns:a="http://schemas.openxmlformats.org/drawingml/2006/main">
               <a:graphicData uri="http://schemas.openxmlformats.org/drawingml/2006/picture">
                 <pic:pic xmlns:pic="http://schemas.openxmlformats.org/drawingml/2006/picture">
                   <pic:nvPicPr>
-                    <pic:cNvPr id="0" name="Picture 8" descr="file:/tmp/Proceed%20to%20checkout%20UC%20Diagram_copy-m2doc12771517544066498041.jpg"/>
+                    <pic:cNvPr id="0" name="Picture 8" descr="file:/tmp/Proceed%20to%20checkout%20UC%20Diagram_copy-m2doc9861936127686379386.jpg"/>
                     <pic:cNvPicPr>
                       <a:picLocks noChangeAspect="true"/>
                     </pic:cNvPicPr>
@@ -11839,23 +11398,6 @@
         </w:rPr>
       </w:pPr>
       <w:r>
-        <w:rPr>
-          <w:i/>
-          <w:sz w:val="24"/>
-          <w:szCs w:val="24"/>
-        </w:rPr>
-        <w:t/>
-      </w:r>
-    </w:p>
-    <w:p>
-      <w:pPr>
-        <w:rPr>
-          <w:i/>
-          <w:sz w:val="24"/>
-          <w:szCs w:val="24"/>
-        </w:rPr>
-      </w:pPr>
-      <w:r>
         <w:t/>
       </w:r>
     </w:p>
@@ -11883,11 +11425,7 @@
         <w:t xml:space="preserve">Tâche : </w:t>
       </w:r>
       <w:r>
-        <w:t>Enter payment</w:t>
-        <w:br/>
-      </w:r>
-      <w:r>
-        <w:t>informations</w:t>
+        <w:t>Enter payment informations</w:t>
       </w:r>
     </w:p>
     <w:p>
@@ -11898,21 +11436,6 @@
       <w:bookmarkEnd w:id="21"/>
       <w:r>
         <w:t>Description</w:t>
-      </w:r>
-    </w:p>
-    <w:p>
-      <w:pPr>
-        <w:rPr>
-          <w:sz w:val="24"/>
-          <w:szCs w:val="24"/>
-        </w:rPr>
-      </w:pPr>
-      <w:r>
-        <w:rPr>
-          <w:sz w:val="24"/>
-          <w:szCs w:val="24"/>
-        </w:rPr>
-        <w:t/>
       </w:r>
     </w:p>
     <w:p>
@@ -12551,12 +12074,6 @@
         </w:rPr>
         <w:t>Objectif :</w:t>
       </w:r>
-      <w:r>
-        <w:rPr>
-          <w:sz w:val="24"/>
-        </w:rPr>
-        <w:t/>
-      </w:r>
     </w:p>
     <w:p>
       <w:pPr>
@@ -12736,12 +12253,6 @@
         </w:rPr>
         <w:t>Objectif :</w:t>
       </w:r>
-      <w:r>
-        <w:rPr>
-          <w:sz w:val="24"/>
-        </w:rPr>
-        <w:t/>
-      </w:r>
     </w:p>
     <w:p>
       <w:pPr>
@@ -12906,21 +12417,6 @@
       <w:bookmarkEnd w:id="21"/>
       <w:r>
         <w:t>Description</w:t>
-      </w:r>
-    </w:p>
-    <w:p>
-      <w:pPr>
-        <w:rPr>
-          <w:sz w:val="24"/>
-          <w:szCs w:val="24"/>
-        </w:rPr>
-      </w:pPr>
-      <w:r>
-        <w:rPr>
-          <w:sz w:val="24"/>
-          <w:szCs w:val="24"/>
-        </w:rPr>
-        <w:t/>
       </w:r>
     </w:p>
     <w:p>
@@ -13559,12 +13055,6 @@
         </w:rPr>
         <w:t>Objectif :</w:t>
       </w:r>
-      <w:r>
-        <w:rPr>
-          <w:sz w:val="24"/>
-        </w:rPr>
-        <w:t/>
-      </w:r>
     </w:p>
     <w:p>
       <w:pPr>
@@ -13729,21 +13219,6 @@
       <w:bookmarkEnd w:id="21"/>
       <w:r>
         <w:t>Description</w:t>
-      </w:r>
-    </w:p>
-    <w:p>
-      <w:pPr>
-        <w:rPr>
-          <w:sz w:val="24"/>
-          <w:szCs w:val="24"/>
-        </w:rPr>
-      </w:pPr>
-      <w:r>
-        <w:rPr>
-          <w:sz w:val="24"/>
-          <w:szCs w:val="24"/>
-        </w:rPr>
-        <w:t/>
       </w:r>
     </w:p>
     <w:p>
@@ -13954,15 +13429,7 @@
                 <w:i/>
                 <w:sz w:val="24"/>
               </w:rPr>
-              <w:t>Enter payment</w:t>
-              <w:br/>
-            </w:r>
-            <w:r>
-              <w:rPr>
-                <w:i/>
-                <w:sz w:val="24"/>
-              </w:rPr>
-              <w:t>informations</w:t>
+              <w:t>Enter payment informations</w:t>
             </w:r>
           </w:p>
         </w:tc>
@@ -13972,19 +13439,7 @@
             <w:shd w:val="clear" w:color="auto" w:fill="auto"/>
           </w:tcPr>
           <w:p>
-            <w:pPr>
-              <w:rPr>
-                <w:i/>
-                <w:sz w:val="24"/>
-              </w:rPr>
-            </w:pPr>
-            <w:r>
-              <w:rPr>
-                <w:i/>
-                <w:sz w:val="24"/>
-              </w:rPr>
-              <w:t/>
-            </w:r>
+            <w:r/>
           </w:p>
         </w:tc>
       </w:tr>
@@ -14034,19 +13489,7 @@
             <w:shd w:val="clear" w:color="auto" w:fill="auto"/>
           </w:tcPr>
           <w:p>
-            <w:pPr>
-              <w:rPr>
-                <w:i/>
-                <w:sz w:val="24"/>
-              </w:rPr>
-            </w:pPr>
-            <w:r>
-              <w:rPr>
-                <w:i/>
-                <w:sz w:val="24"/>
-              </w:rPr>
-              <w:t/>
-            </w:r>
+            <w:r/>
           </w:p>
         </w:tc>
       </w:tr>
@@ -14514,12 +13957,6 @@
         </w:rPr>
         <w:t>Objectif :</w:t>
       </w:r>
-      <w:r>
-        <w:rPr>
-          <w:sz w:val="24"/>
-        </w:rPr>
-        <w:t/>
-      </w:r>
     </w:p>
     <w:p>
       <w:pPr>
@@ -14699,12 +14136,6 @@
         </w:rPr>
         <w:t>Objectif :</w:t>
       </w:r>
-      <w:r>
-        <w:rPr>
-          <w:sz w:val="24"/>
-        </w:rPr>
-        <w:t/>
-      </w:r>
     </w:p>
     <w:p>
       <w:pPr>
@@ -14860,11 +14291,7 @@
         <w:t xml:space="preserve">Cas d’utilisation : </w:t>
       </w:r>
       <w:r>
-        <w:t>UC - Search and add</w:t>
-        <w:br/>
-      </w:r>
-      <w:r>
-        <w:t>books to basket</w:t>
+        <w:t>UC - Search and add books to basket</w:t>
       </w:r>
     </w:p>
     <w:p>
@@ -14873,23 +14300,6 @@
       </w:pPr>
       <w:r>
         <w:t>Description</w:t>
-      </w:r>
-    </w:p>
-    <w:p>
-      <w:pPr>
-        <w:rPr>
-          <w:i/>
-          <w:sz w:val="24"/>
-          <w:szCs w:val="24"/>
-        </w:rPr>
-      </w:pPr>
-      <w:r>
-        <w:rPr>
-          <w:i/>
-          <w:sz w:val="24"/>
-          <w:szCs w:val="24"/>
-        </w:rPr>
-        <w:t/>
       </w:r>
     </w:p>
     <w:p>
@@ -14920,12 +14330,12 @@
         <w:drawing>
           <wp:inline distT="0" distR="0" distB="0" distL="0">
             <wp:extent cx="5715000" cy="1892300"/>
-            <wp:docPr id="9" name="Drawing 9" descr="file:/tmp/Search%20and%20add%20UC%20Diagram_copy-m2doc15672516670931203579.jpg"/>
+            <wp:docPr id="9" name="Drawing 9" descr="file:/tmp/Search%20and%20add%20UC%20Diagram_copy-m2doc10999504261433863983.jpg"/>
             <a:graphic xmlns:a="http://schemas.openxmlformats.org/drawingml/2006/main">
               <a:graphicData uri="http://schemas.openxmlformats.org/drawingml/2006/picture">
                 <pic:pic xmlns:pic="http://schemas.openxmlformats.org/drawingml/2006/picture">
                   <pic:nvPicPr>
-                    <pic:cNvPr id="0" name="Picture 9" descr="file:/tmp/Search%20and%20add%20UC%20Diagram_copy-m2doc15672516670931203579.jpg"/>
+                    <pic:cNvPr id="0" name="Picture 9" descr="file:/tmp/Search%20and%20add%20UC%20Diagram_copy-m2doc10999504261433863983.jpg"/>
                     <pic:cNvPicPr>
                       <a:picLocks noChangeAspect="true"/>
                     </pic:cNvPicPr>
@@ -14972,15 +14382,7 @@
           <w:sz w:val="24"/>
           <w:szCs w:val="24"/>
         </w:rPr>
-        <w:t>UC - Search and add</w:t>
-        <w:br/>
-      </w:r>
-      <w:r>
-        <w:rPr>
-          <w:sz w:val="24"/>
-          <w:szCs w:val="24"/>
-        </w:rPr>
-        <w:t>books to basket</w:t>
+        <w:t>UC - Search and add books to basket</w:t>
       </w:r>
     </w:p>
     <w:p>
@@ -15067,32 +14469,7 @@
           <w:b/>
           <w:i/>
         </w:rPr>
-        <w:t>UC - Search and add</w:t>
-        <w:br/>
-      </w:r>
-      <w:r>
-        <w:rPr>
-          <w:b/>
-          <w:i/>
-        </w:rPr>
-        <w:t>books to basket</w:t>
-      </w:r>
-    </w:p>
-    <w:p>
-      <w:pPr>
-        <w:rPr>
-          <w:i/>
-          <w:sz w:val="24"/>
-          <w:szCs w:val="24"/>
-        </w:rPr>
-      </w:pPr>
-      <w:r>
-        <w:rPr>
-          <w:i/>
-          <w:sz w:val="24"/>
-          <w:szCs w:val="24"/>
-        </w:rPr>
-        <w:t/>
+        <w:t>UC - Search and add books to basket</w:t>
       </w:r>
     </w:p>
     <w:p>
@@ -15290,21 +14667,6 @@
       <w:bookmarkEnd w:id="21"/>
       <w:r>
         <w:t>Description</w:t>
-      </w:r>
-    </w:p>
-    <w:p>
-      <w:pPr>
-        <w:rPr>
-          <w:sz w:val="24"/>
-          <w:szCs w:val="24"/>
-        </w:rPr>
-      </w:pPr>
-      <w:r>
-        <w:rPr>
-          <w:sz w:val="24"/>
-          <w:szCs w:val="24"/>
-        </w:rPr>
-        <w:t/>
       </w:r>
     </w:p>
     <w:p>
@@ -15943,12 +15305,6 @@
         </w:rPr>
         <w:t>Objectif :</w:t>
       </w:r>
-      <w:r>
-        <w:rPr>
-          <w:sz w:val="24"/>
-        </w:rPr>
-        <w:t/>
-      </w:r>
     </w:p>
     <w:p>
       <w:pPr>
@@ -16128,12 +15484,6 @@
         </w:rPr>
         <w:t>Objectif :</w:t>
       </w:r>
-      <w:r>
-        <w:rPr>
-          <w:sz w:val="24"/>
-        </w:rPr>
-        <w:t/>
-      </w:r>
     </w:p>
     <w:p>
       <w:pPr>
@@ -16287,11 +15637,7 @@
         <w:t xml:space="preserve">Tâche : </w:t>
       </w:r>
       <w:r>
-        <w:t>Constitute shopping</w:t>
-        <w:br/>
-      </w:r>
-      <w:r>
-        <w:t>cart</w:t>
+        <w:t>Constitute shopping cart</w:t>
       </w:r>
     </w:p>
     <w:p>
@@ -16302,21 +15648,6 @@
       <w:bookmarkEnd w:id="21"/>
       <w:r>
         <w:t>Description</w:t>
-      </w:r>
-    </w:p>
-    <w:p>
-      <w:pPr>
-        <w:rPr>
-          <w:sz w:val="24"/>
-          <w:szCs w:val="24"/>
-        </w:rPr>
-      </w:pPr>
-      <w:r>
-        <w:rPr>
-          <w:sz w:val="24"/>
-          <w:szCs w:val="24"/>
-        </w:rPr>
-        <w:t/>
       </w:r>
     </w:p>
     <w:p>
@@ -16335,12 +15666,12 @@
         <w:drawing>
           <wp:inline distT="0" distR="0" distB="0" distL="0">
             <wp:extent cx="5715000" cy="2273300"/>
-            <wp:docPr id="11" name="Drawing 11" descr="file:/tmp/Constitute%20shopping%0D%0Acart%20Actions%20Plan_copy-m2doc7090501435933821899.jpg"/>
+            <wp:docPr id="11" name="Drawing 11" descr="file:/tmp/Constitute%20shopping%0Dcart%20Actions%20Plan_copy-m2doc10961342595501630357.jpg"/>
             <a:graphic xmlns:a="http://schemas.openxmlformats.org/drawingml/2006/main">
               <a:graphicData uri="http://schemas.openxmlformats.org/drawingml/2006/picture">
                 <pic:pic xmlns:pic="http://schemas.openxmlformats.org/drawingml/2006/picture">
                   <pic:nvPicPr>
-                    <pic:cNvPr id="0" name="Picture 11" descr="file:/tmp/Constitute%20shopping%0D%0Acart%20Actions%20Plan_copy-m2doc7090501435933821899.jpg"/>
+                    <pic:cNvPr id="0" name="Picture 11" descr="file:/tmp/Constitute%20shopping%0Dcart%20Actions%20Plan_copy-m2doc10961342595501630357.jpg"/>
                     <pic:cNvPicPr>
                       <a:picLocks noChangeAspect="true"/>
                     </pic:cNvPicPr>
@@ -16556,19 +15887,7 @@
             <w:shd w:val="clear" w:color="auto" w:fill="auto"/>
           </w:tcPr>
           <w:p>
-            <w:pPr>
-              <w:rPr>
-                <w:i/>
-                <w:sz w:val="24"/>
-              </w:rPr>
-            </w:pPr>
-            <w:r>
-              <w:rPr>
-                <w:i/>
-                <w:sz w:val="24"/>
-              </w:rPr>
-              <w:t/>
-            </w:r>
+            <w:r/>
           </w:p>
         </w:tc>
       </w:tr>
@@ -16618,19 +15937,7 @@
             <w:shd w:val="clear" w:color="auto" w:fill="auto"/>
           </w:tcPr>
           <w:p>
-            <w:pPr>
-              <w:rPr>
-                <w:i/>
-                <w:sz w:val="24"/>
-              </w:rPr>
-            </w:pPr>
-            <w:r>
-              <w:rPr>
-                <w:i/>
-                <w:sz w:val="24"/>
-              </w:rPr>
-              <w:t/>
-            </w:r>
+            <w:r/>
           </w:p>
         </w:tc>
       </w:tr>
@@ -16680,19 +15987,7 @@
             <w:shd w:val="clear" w:color="auto" w:fill="auto"/>
           </w:tcPr>
           <w:p>
-            <w:pPr>
-              <w:rPr>
-                <w:i/>
-                <w:sz w:val="24"/>
-              </w:rPr>
-            </w:pPr>
-            <w:r>
-              <w:rPr>
-                <w:i/>
-                <w:sz w:val="24"/>
-              </w:rPr>
-              <w:t/>
-            </w:r>
+            <w:r/>
           </w:p>
         </w:tc>
       </w:tr>
@@ -17160,12 +16455,6 @@
         </w:rPr>
         <w:t>Objectif :</w:t>
       </w:r>
-      <w:r>
-        <w:rPr>
-          <w:sz w:val="24"/>
-        </w:rPr>
-        <w:t/>
-      </w:r>
     </w:p>
     <w:p>
       <w:pPr>
@@ -17330,21 +16619,6 @@
       <w:bookmarkEnd w:id="21"/>
       <w:r>
         <w:t>Description</w:t>
-      </w:r>
-    </w:p>
-    <w:p>
-      <w:pPr>
-        <w:rPr>
-          <w:sz w:val="24"/>
-          <w:szCs w:val="24"/>
-        </w:rPr>
-      </w:pPr>
-      <w:r>
-        <w:rPr>
-          <w:sz w:val="24"/>
-          <w:szCs w:val="24"/>
-        </w:rPr>
-        <w:t/>
       </w:r>
     </w:p>
     <w:p>
@@ -17972,21 +17246,6 @@
     </w:p>
     <w:p>
       <w:pPr>
-        <w:rPr>
-          <w:sz w:val="24"/>
-          <w:szCs w:val="24"/>
-        </w:rPr>
-      </w:pPr>
-      <w:r>
-        <w:rPr>
-          <w:sz w:val="24"/>
-          <w:szCs w:val="24"/>
-        </w:rPr>
-        <w:t/>
-      </w:r>
-    </w:p>
-    <w:p>
-      <w:pPr>
         <w:pStyle w:val="Titre4"/>
       </w:pPr>
       <w:bookmarkStart w:id="22" w:name="__RefHeading__9591_2056016558"/>
@@ -18001,12 +17260,12 @@
         <w:drawing>
           <wp:inline distT="0" distR="0" distB="0" distL="0">
             <wp:extent cx="5715000" cy="2044700"/>
-            <wp:docPr id="12" name="Drawing 12" descr="file:/tmp/Search%20books%20Actions%20Plan_copy-m2doc14202703545278353496.jpg"/>
+            <wp:docPr id="12" name="Drawing 12" descr="file:/tmp/Search%20books%20Actions%20Plan_copy-m2doc3440437445064639117.jpg"/>
             <a:graphic xmlns:a="http://schemas.openxmlformats.org/drawingml/2006/main">
               <a:graphicData uri="http://schemas.openxmlformats.org/drawingml/2006/picture">
                 <pic:pic xmlns:pic="http://schemas.openxmlformats.org/drawingml/2006/picture">
                   <pic:nvPicPr>
-                    <pic:cNvPr id="0" name="Picture 12" descr="file:/tmp/Search%20books%20Actions%20Plan_copy-m2doc14202703545278353496.jpg"/>
+                    <pic:cNvPr id="0" name="Picture 12" descr="file:/tmp/Search%20books%20Actions%20Plan_copy-m2doc3440437445064639117.jpg"/>
                     <pic:cNvPicPr>
                       <a:picLocks noChangeAspect="true"/>
                     </pic:cNvPicPr>
@@ -18743,12 +18002,6 @@
         </w:rPr>
         <w:t>Objectif :</w:t>
       </w:r>
-      <w:r>
-        <w:rPr>
-          <w:sz w:val="24"/>
-        </w:rPr>
-        <w:t/>
-      </w:r>
     </w:p>
     <w:p>
       <w:pPr>
@@ -18927,12 +18180,6 @@
           <w:u w:val="single"/>
         </w:rPr>
         <w:t>Objectif :</w:t>
-      </w:r>
-      <w:r>
-        <w:rPr>
-          <w:sz w:val="24"/>
-        </w:rPr>
-        <w:t/>
       </w:r>
     </w:p>
     <w:p>
@@ -19326,15 +18573,7 @@
                 <w:i/>
                 <w:sz w:val="24"/>
               </w:rPr>
-              <w:t>Appli Action Add to cart ------&gt; User View Refresh shopping</w:t>
-              <w:br/>
-            </w:r>
-            <w:r>
-              <w:rPr>
-                <w:i/>
-                <w:sz w:val="24"/>
-              </w:rPr>
-              <w:t>cart</w:t>
+              <w:t>Appli Action Add to cart ------&gt; User View Refresh shopping cart</w:t>
             </w:r>
           </w:p>
         </w:tc>
@@ -19396,15 +18635,7 @@
                 <w:i/>
                 <w:sz w:val="24"/>
               </w:rPr>
-              <w:t>Appli Action Get authors</w:t>
-              <w:br/>
-            </w:r>
-            <w:r>
-              <w:rPr>
-                <w:i/>
-                <w:sz w:val="24"/>
-              </w:rPr>
-              <w:t>and book types</w:t>
+              <w:t>Appli Action Get authors and book types</w:t>
             </w:r>
           </w:p>
         </w:tc>
@@ -19466,23 +18697,7 @@
                 <w:i/>
                 <w:sz w:val="24"/>
               </w:rPr>
-              <w:t>Appli Action Get authors</w:t>
-              <w:br/>
-            </w:r>
-            <w:r>
-              <w:rPr>
-                <w:i/>
-                <w:sz w:val="24"/>
-              </w:rPr>
-              <w:t>and book types ------&gt; User View Display</w:t>
-              <w:br/>
-            </w:r>
-            <w:r>
-              <w:rPr>
-                <w:i/>
-                <w:sz w:val="24"/>
-              </w:rPr>
-              <w:t>search screen</w:t>
+              <w:t>Appli Action Get authors and book types ------&gt; User View Display search screen</w:t>
             </w:r>
           </w:p>
         </w:tc>
@@ -20474,15 +19689,7 @@
                 <w:i/>
                 <w:sz w:val="24"/>
               </w:rPr>
-              <w:t>Initial Node ------&gt; Appli Action Get authors</w:t>
-              <w:br/>
-            </w:r>
-            <w:r>
-              <w:rPr>
-                <w:i/>
-                <w:sz w:val="24"/>
-              </w:rPr>
-              <w:t>and book types</w:t>
+              <w:t>Initial Node ------&gt; Appli Action Get authors and book types</w:t>
             </w:r>
           </w:p>
         </w:tc>
@@ -20916,15 +20123,7 @@
                 <w:i/>
                 <w:sz w:val="24"/>
               </w:rPr>
-              <w:t>Initial Node ---[user is connected]---&gt; Task Reference Enter payment</w:t>
-              <w:br/>
-            </w:r>
-            <w:r>
-              <w:rPr>
-                <w:i/>
-                <w:sz w:val="24"/>
-              </w:rPr>
-              <w:t>informations</w:t>
+              <w:t>Initial Node ---[user is connected]---&gt; Task Reference Enter payment informations</w:t>
             </w:r>
           </w:p>
         </w:tc>
@@ -21296,15 +20495,7 @@
                 <w:i/>
                 <w:sz w:val="24"/>
               </w:rPr>
-              <w:t>Task Constitute shopping</w:t>
-              <w:br/>
-            </w:r>
-            <w:r>
-              <w:rPr>
-                <w:i/>
-                <w:sz w:val="24"/>
-              </w:rPr>
-              <w:t>cart</w:t>
+              <w:t>Task Constitute shopping cart</w:t>
             </w:r>
           </w:p>
         </w:tc>
@@ -21366,15 +20557,7 @@
                 <w:i/>
                 <w:sz w:val="24"/>
               </w:rPr>
-              <w:t>Task Enter payment</w:t>
-              <w:br/>
-            </w:r>
-            <w:r>
-              <w:rPr>
-                <w:i/>
-                <w:sz w:val="24"/>
-              </w:rPr>
-              <w:t>informations</w:t>
+              <w:t>Task Enter payment informations</w:t>
             </w:r>
           </w:p>
         </w:tc>
@@ -21498,15 +20681,7 @@
                 <w:i/>
                 <w:sz w:val="24"/>
               </w:rPr>
-              <w:t>Task Reference Login ---[user is connected]---&gt; Task Reference Enter payment</w:t>
-              <w:br/>
-            </w:r>
-            <w:r>
-              <w:rPr>
-                <w:i/>
-                <w:sz w:val="24"/>
-              </w:rPr>
-              <w:t>informations</w:t>
+              <w:t>Task Reference Login ---[user is connected]---&gt; Task Reference Enter payment informations</w:t>
             </w:r>
           </w:p>
         </w:tc>
@@ -22374,15 +21549,7 @@
                 <w:i/>
                 <w:sz w:val="24"/>
               </w:rPr>
-              <w:t>User Action Enter validation</w:t>
-              <w:br/>
-            </w:r>
-            <w:r>
-              <w:rPr>
-                <w:i/>
-                <w:sz w:val="24"/>
-              </w:rPr>
-              <w:t>number</w:t>
+              <w:t>User Action Enter validation number</w:t>
             </w:r>
           </w:p>
         </w:tc>
@@ -22444,15 +21611,7 @@
                 <w:i/>
                 <w:sz w:val="24"/>
               </w:rPr>
-              <w:t>User Action Enter validation</w:t>
-              <w:br/>
-            </w:r>
-            <w:r>
-              <w:rPr>
-                <w:i/>
-                <w:sz w:val="24"/>
-              </w:rPr>
-              <w:t>number ------&gt; Operator</w:t>
+              <w:t>User Action Enter validation number ------&gt; Operator</w:t>
             </w:r>
           </w:p>
         </w:tc>
@@ -23010,15 +22169,7 @@
                 <w:i/>
                 <w:sz w:val="24"/>
               </w:rPr>
-              <w:t>User View Display</w:t>
-              <w:br/>
-            </w:r>
-            <w:r>
-              <w:rPr>
-                <w:i/>
-                <w:sz w:val="24"/>
-              </w:rPr>
-              <w:t>search screen</w:t>
+              <w:t>User View Display homepage</w:t>
             </w:r>
           </w:p>
         </w:tc>
@@ -23080,15 +22231,7 @@
                 <w:i/>
                 <w:sz w:val="24"/>
               </w:rPr>
-              <w:t>User View Display</w:t>
-              <w:br/>
-            </w:r>
-            <w:r>
-              <w:rPr>
-                <w:i/>
-                <w:sz w:val="24"/>
-              </w:rPr>
-              <w:t>search screen ------&gt; User Action Choose author</w:t>
+              <w:t>User View Display homepage ------&gt; Task Reference Constitute shopping cart</w:t>
             </w:r>
           </w:p>
         </w:tc>
@@ -23150,15 +22293,7 @@
                 <w:i/>
                 <w:sz w:val="24"/>
               </w:rPr>
-              <w:t>User View Display</w:t>
-              <w:br/>
-            </w:r>
-            <w:r>
-              <w:rPr>
-                <w:i/>
-                <w:sz w:val="24"/>
-              </w:rPr>
-              <w:t>search screen ------&gt; User Action Launch search</w:t>
+              <w:t>User View Display homepage ------&gt; User Action create account</w:t>
             </w:r>
           </w:p>
         </w:tc>
@@ -23220,7 +22355,7 @@
                 <w:i/>
                 <w:sz w:val="24"/>
               </w:rPr>
-              <w:t>User View Display homepage</w:t>
+              <w:t>User View Display homepage ---[shopping cart not empty]---&gt; User Action checkout</w:t>
             </w:r>
           </w:p>
         </w:tc>
@@ -23241,7 +22376,7 @@
                 <w:i/>
                 <w:sz w:val="24"/>
               </w:rPr>
-              <w:t>UserView</w:t>
+              <w:t>Transition</w:t>
             </w:r>
           </w:p>
         </w:tc>
@@ -23282,15 +22417,7 @@
                 <w:i/>
                 <w:sz w:val="24"/>
               </w:rPr>
-              <w:t>User View Display homepage ------&gt; Task Reference Constitute shopping</w:t>
-              <w:br/>
-            </w:r>
-            <w:r>
-              <w:rPr>
-                <w:i/>
-                <w:sz w:val="24"/>
-              </w:rPr>
-              <w:t>cart</w:t>
+              <w:t>User View Display payment form</w:t>
             </w:r>
           </w:p>
         </w:tc>
@@ -23311,7 +22438,7 @@
                 <w:i/>
                 <w:sz w:val="24"/>
               </w:rPr>
-              <w:t>Transition</w:t>
+              <w:t>UserView</w:t>
             </w:r>
           </w:p>
         </w:tc>
@@ -23352,7 +22479,7 @@
                 <w:i/>
                 <w:sz w:val="24"/>
               </w:rPr>
-              <w:t>User View Display homepage ------&gt; User Action create account</w:t>
+              <w:t>User View Display payment form ------&gt; User Action Cancel</w:t>
             </w:r>
           </w:p>
         </w:tc>
@@ -23414,7 +22541,7 @@
                 <w:i/>
                 <w:sz w:val="24"/>
               </w:rPr>
-              <w:t>User View Display homepage ---[shopping cart not empty]---&gt; User Action checkout</w:t>
+              <w:t>User View Display payment form ------&gt; User Action Enter card number</w:t>
             </w:r>
           </w:p>
         </w:tc>
@@ -23476,7 +22603,7 @@
                 <w:i/>
                 <w:sz w:val="24"/>
               </w:rPr>
-              <w:t>User View Display payment form</w:t>
+              <w:t>User View Display payment form ------&gt; User Action Enter end date</w:t>
             </w:r>
           </w:p>
         </w:tc>
@@ -23497,7 +22624,7 @@
                 <w:i/>
                 <w:sz w:val="24"/>
               </w:rPr>
-              <w:t>UserView</w:t>
+              <w:t>Transition</w:t>
             </w:r>
           </w:p>
         </w:tc>
@@ -23538,7 +22665,7 @@
                 <w:i/>
                 <w:sz w:val="24"/>
               </w:rPr>
-              <w:t>User View Display payment form ------&gt; User Action Cancel</w:t>
+              <w:t>User View Display payment form ------&gt; User Action Enter validation number</w:t>
             </w:r>
           </w:p>
         </w:tc>
@@ -23600,7 +22727,7 @@
                 <w:i/>
                 <w:sz w:val="24"/>
               </w:rPr>
-              <w:t>User View Display payment form ------&gt; User Action Enter card number</w:t>
+              <w:t>User View Display search screen</w:t>
             </w:r>
           </w:p>
         </w:tc>
@@ -23621,7 +22748,7 @@
                 <w:i/>
                 <w:sz w:val="24"/>
               </w:rPr>
-              <w:t>Transition</w:t>
+              <w:t>UserView</w:t>
             </w:r>
           </w:p>
         </w:tc>
@@ -23662,7 +22789,7 @@
                 <w:i/>
                 <w:sz w:val="24"/>
               </w:rPr>
-              <w:t>User View Display payment form ------&gt; User Action Enter end date</w:t>
+              <w:t>User View Display search screen ------&gt; User Action Choose author</w:t>
             </w:r>
           </w:p>
         </w:tc>
@@ -23724,15 +22851,7 @@
                 <w:i/>
                 <w:sz w:val="24"/>
               </w:rPr>
-              <w:t>User View Display payment form ------&gt; User Action Enter validation</w:t>
-              <w:br/>
-            </w:r>
-            <w:r>
-              <w:rPr>
-                <w:i/>
-                <w:sz w:val="24"/>
-              </w:rPr>
-              <w:t>number</w:t>
+              <w:t>User View Display search screen ------&gt; User Action Launch search</w:t>
             </w:r>
           </w:p>
         </w:tc>
@@ -23918,15 +23037,7 @@
                 <w:i/>
                 <w:sz w:val="24"/>
               </w:rPr>
-              <w:t>User View Refresh shopping</w:t>
-              <w:br/>
-            </w:r>
-            <w:r>
-              <w:rPr>
-                <w:i/>
-                <w:sz w:val="24"/>
-              </w:rPr>
-              <w:t>cart</w:t>
+              <w:t>User View Refresh shopping cart</w:t>
             </w:r>
           </w:p>
         </w:tc>
@@ -23988,15 +23099,7 @@
                 <w:i/>
                 <w:sz w:val="24"/>
               </w:rPr>
-              <w:t>User View Refresh shopping</w:t>
-              <w:br/>
-            </w:r>
-            <w:r>
-              <w:rPr>
-                <w:i/>
-                <w:sz w:val="24"/>
-              </w:rPr>
-              <w:t>cart ------&gt; Final Node</w:t>
+              <w:t>User View Refresh shopping cart ------&gt; Final Node</w:t>
             </w:r>
           </w:p>
         </w:tc>
@@ -24266,15 +23369,7 @@
                 <w:i/>
                 <w:sz w:val="24"/>
               </w:rPr>
-              <w:t>Appli Action Add to cart ------&gt; User View Refresh shopping</w:t>
-              <w:br/>
-            </w:r>
-            <w:r>
-              <w:rPr>
-                <w:i/>
-                <w:sz w:val="24"/>
-              </w:rPr>
-              <w:t>cart</w:t>
+              <w:t>Appli Action Add to cart ------&gt; User View Refresh shopping cart</w:t>
             </w:r>
           </w:p>
         </w:tc>
@@ -24646,15 +23741,7 @@
                 <w:i/>
                 <w:sz w:val="24"/>
               </w:rPr>
-              <w:t>Appli Action Get authors</w:t>
-              <w:br/>
-            </w:r>
-            <w:r>
-              <w:rPr>
-                <w:i/>
-                <w:sz w:val="24"/>
-              </w:rPr>
-              <w:t>and book types</w:t>
+              <w:t>Appli Action Get authors and book types</w:t>
             </w:r>
           </w:p>
         </w:tc>
@@ -24716,23 +23803,7 @@
                 <w:i/>
                 <w:sz w:val="24"/>
               </w:rPr>
-              <w:t>Appli Action Get authors</w:t>
-              <w:br/>
-            </w:r>
-            <w:r>
-              <w:rPr>
-                <w:i/>
-                <w:sz w:val="24"/>
-              </w:rPr>
-              <w:t>and book types ------&gt; User View Display</w:t>
-              <w:br/>
-            </w:r>
-            <w:r>
-              <w:rPr>
-                <w:i/>
-                <w:sz w:val="24"/>
-              </w:rPr>
-              <w:t>search screen</w:t>
+              <w:t>Appli Action Get authors and book types ------&gt; User View Display search screen</w:t>
             </w:r>
           </w:p>
         </w:tc>
@@ -25972,15 +25043,7 @@
                 <w:i/>
                 <w:sz w:val="24"/>
               </w:rPr>
-              <w:t>Initial Node ------&gt; Appli Action Get authors</w:t>
-              <w:br/>
-            </w:r>
-            <w:r>
-              <w:rPr>
-                <w:i/>
-                <w:sz w:val="24"/>
-              </w:rPr>
-              <w:t>and book types</w:t>
+              <w:t>Initial Node ------&gt; Appli Action Get authors and book types</w:t>
             </w:r>
           </w:p>
         </w:tc>
@@ -26476,15 +25539,7 @@
                 <w:i/>
                 <w:sz w:val="24"/>
               </w:rPr>
-              <w:t>Initial Node ---[user is connected]---&gt; Task Reference Enter payment</w:t>
-              <w:br/>
-            </w:r>
-            <w:r>
-              <w:rPr>
-                <w:i/>
-                <w:sz w:val="24"/>
-              </w:rPr>
-              <w:t>informations</w:t>
+              <w:t>Initial Node ---[user is connected]---&gt; Task Reference Enter payment informations</w:t>
             </w:r>
           </w:p>
         </w:tc>
@@ -26980,15 +26035,7 @@
                 <w:i/>
                 <w:sz w:val="24"/>
               </w:rPr>
-              <w:t>Task Enter payment</w:t>
-              <w:br/>
-            </w:r>
-            <w:r>
-              <w:rPr>
-                <w:i/>
-                <w:sz w:val="24"/>
-              </w:rPr>
-              <w:t>informations</w:t>
+              <w:t>Task Enter payment informations</w:t>
             </w:r>
           </w:p>
         </w:tc>
@@ -27174,15 +26221,7 @@
                 <w:i/>
                 <w:sz w:val="24"/>
               </w:rPr>
-              <w:t>Task Reference Login ---[user is connected]---&gt; Task Reference Enter payment</w:t>
-              <w:br/>
-            </w:r>
-            <w:r>
-              <w:rPr>
-                <w:i/>
-                <w:sz w:val="24"/>
-              </w:rPr>
-              <w:t>informations</w:t>
+              <w:t>Task Reference Login ---[user is connected]---&gt; Task Reference Enter payment informations</w:t>
             </w:r>
           </w:p>
         </w:tc>
@@ -28360,15 +27399,7 @@
                 <w:i/>
                 <w:sz w:val="24"/>
               </w:rPr>
-              <w:t>User Action Enter validation</w:t>
-              <w:br/>
-            </w:r>
-            <w:r>
-              <w:rPr>
-                <w:i/>
-                <w:sz w:val="24"/>
-              </w:rPr>
-              <w:t>number</w:t>
+              <w:t>User Action Enter validation number</w:t>
             </w:r>
           </w:p>
         </w:tc>
@@ -28430,15 +27461,7 @@
                 <w:i/>
                 <w:sz w:val="24"/>
               </w:rPr>
-              <w:t>User Action Enter validation</w:t>
-              <w:br/>
-            </w:r>
-            <w:r>
-              <w:rPr>
-                <w:i/>
-                <w:sz w:val="24"/>
-              </w:rPr>
-              <w:t>number ------&gt; Operator</w:t>
+              <w:t>User Action Enter validation number ------&gt; Operator</w:t>
             </w:r>
           </w:p>
         </w:tc>
@@ -28810,15 +27833,7 @@
                 <w:i/>
                 <w:sz w:val="24"/>
               </w:rPr>
-              <w:t>User Action Reinit search ------&gt; User View Display</w:t>
-              <w:br/>
-            </w:r>
-            <w:r>
-              <w:rPr>
-                <w:i/>
-                <w:sz w:val="24"/>
-              </w:rPr>
-              <w:t>search screen</w:t>
+              <w:t>User Action Reinit search ------&gt; User View Display search screen</w:t>
             </w:r>
           </w:p>
         </w:tc>
@@ -29376,15 +28391,7 @@
                 <w:i/>
                 <w:sz w:val="24"/>
               </w:rPr>
-              <w:t>User View Display</w:t>
-              <w:br/>
-            </w:r>
-            <w:r>
-              <w:rPr>
-                <w:i/>
-                <w:sz w:val="24"/>
-              </w:rPr>
-              <w:t>search screen ------&gt; User Action Choose author</w:t>
+              <w:t>User View Display error msg</w:t>
             </w:r>
           </w:p>
         </w:tc>
@@ -29405,7 +28412,7 @@
                 <w:i/>
                 <w:sz w:val="24"/>
               </w:rPr>
-              <w:t>Transition</w:t>
+              <w:t>UserView</w:t>
             </w:r>
           </w:p>
         </w:tc>
@@ -29446,15 +28453,7 @@
                 <w:i/>
                 <w:sz w:val="24"/>
               </w:rPr>
-              <w:t>User View Display</w:t>
-              <w:br/>
-            </w:r>
-            <w:r>
-              <w:rPr>
-                <w:i/>
-                <w:sz w:val="24"/>
-              </w:rPr>
-              <w:t>search screen ------&gt; User Action Choose book kind</w:t>
+              <w:t>User View Display error msg ------&gt; User View Display login form</w:t>
             </w:r>
           </w:p>
         </w:tc>
@@ -29516,15 +28515,7 @@
                 <w:i/>
                 <w:sz w:val="24"/>
               </w:rPr>
-              <w:t>User View Display</w:t>
-              <w:br/>
-            </w:r>
-            <w:r>
-              <w:rPr>
-                <w:i/>
-                <w:sz w:val="24"/>
-              </w:rPr>
-              <w:t>search screen ------&gt; User Action Choose keyword</w:t>
+              <w:t>User View Display homepage</w:t>
             </w:r>
           </w:p>
         </w:tc>
@@ -29545,7 +28536,7 @@
                 <w:i/>
                 <w:sz w:val="24"/>
               </w:rPr>
-              <w:t>Transition</w:t>
+              <w:t>UserView</w:t>
             </w:r>
           </w:p>
         </w:tc>
@@ -29586,15 +28577,7 @@
                 <w:i/>
                 <w:sz w:val="24"/>
               </w:rPr>
-              <w:t>User View Display</w:t>
-              <w:br/>
-            </w:r>
-            <w:r>
-              <w:rPr>
-                <w:i/>
-                <w:sz w:val="24"/>
-              </w:rPr>
-              <w:t>search screen ------&gt; User Action Launch search</w:t>
+              <w:t>User View Display homepage ------&gt; Task Reference Constitute shopping cart</w:t>
             </w:r>
           </w:p>
         </w:tc>
@@ -29656,15 +28639,7 @@
                 <w:i/>
                 <w:sz w:val="24"/>
               </w:rPr>
-              <w:t>User View Display</w:t>
-              <w:br/>
-            </w:r>
-            <w:r>
-              <w:rPr>
-                <w:i/>
-                <w:sz w:val="24"/>
-              </w:rPr>
-              <w:t>search screen ------&gt; User Action Reinit search</w:t>
+              <w:t>User View Display homepage ------&gt; User Action create account</w:t>
             </w:r>
           </w:p>
         </w:tc>
@@ -29726,7 +28701,7 @@
                 <w:i/>
                 <w:sz w:val="24"/>
               </w:rPr>
-              <w:t>User View Display error msg</w:t>
+              <w:t>User View Display homepage ---[shopping cart not empty]---&gt; User Action checkout</w:t>
             </w:r>
           </w:p>
         </w:tc>
@@ -29747,7 +28722,7 @@
                 <w:i/>
                 <w:sz w:val="24"/>
               </w:rPr>
-              <w:t>UserView</w:t>
+              <w:t>Transition</w:t>
             </w:r>
           </w:p>
         </w:tc>
@@ -29788,7 +28763,7 @@
                 <w:i/>
                 <w:sz w:val="24"/>
               </w:rPr>
-              <w:t>User View Display error msg ------&gt; User View Display login form</w:t>
+              <w:t>User View Display login form</w:t>
             </w:r>
           </w:p>
         </w:tc>
@@ -29809,7 +28784,7 @@
                 <w:i/>
                 <w:sz w:val="24"/>
               </w:rPr>
-              <w:t>Transition</w:t>
+              <w:t>UserView</w:t>
             </w:r>
           </w:p>
         </w:tc>
@@ -29850,7 +28825,7 @@
                 <w:i/>
                 <w:sz w:val="24"/>
               </w:rPr>
-              <w:t>User View Display homepage</w:t>
+              <w:t>User View Display login form ------&gt; User Action Cancel</w:t>
             </w:r>
           </w:p>
         </w:tc>
@@ -29871,7 +28846,7 @@
                 <w:i/>
                 <w:sz w:val="24"/>
               </w:rPr>
-              <w:t>UserView</w:t>
+              <w:t>Transition</w:t>
             </w:r>
           </w:p>
         </w:tc>
@@ -29912,15 +28887,7 @@
                 <w:i/>
                 <w:sz w:val="24"/>
               </w:rPr>
-              <w:t>User View Display homepage ------&gt; Task Reference Constitute shopping</w:t>
-              <w:br/>
-            </w:r>
-            <w:r>
-              <w:rPr>
-                <w:i/>
-                <w:sz w:val="24"/>
-              </w:rPr>
-              <w:t>cart</w:t>
+              <w:t>User View Display login form ------&gt; User Action Enter email</w:t>
             </w:r>
           </w:p>
         </w:tc>
@@ -29982,7 +28949,7 @@
                 <w:i/>
                 <w:sz w:val="24"/>
               </w:rPr>
-              <w:t>User View Display homepage ------&gt; User Action create account</w:t>
+              <w:t>User View Display login form ------&gt; User Action Enter password</w:t>
             </w:r>
           </w:p>
         </w:tc>
@@ -30044,7 +29011,7 @@
                 <w:i/>
                 <w:sz w:val="24"/>
               </w:rPr>
-              <w:t>User View Display homepage ---[shopping cart not empty]---&gt; User Action checkout</w:t>
+              <w:t>User View Display login form ------&gt; User Action Forgot password</w:t>
             </w:r>
           </w:p>
         </w:tc>
@@ -30106,7 +29073,7 @@
                 <w:i/>
                 <w:sz w:val="24"/>
               </w:rPr>
-              <w:t>User View Display login form</w:t>
+              <w:t>User View Display payment form</w:t>
             </w:r>
           </w:p>
         </w:tc>
@@ -30168,7 +29135,7 @@
                 <w:i/>
                 <w:sz w:val="24"/>
               </w:rPr>
-              <w:t>User View Display login form ------&gt; User Action Cancel</w:t>
+              <w:t>User View Display payment form ------&gt; User Action Cancel</w:t>
             </w:r>
           </w:p>
         </w:tc>
@@ -30230,7 +29197,7 @@
                 <w:i/>
                 <w:sz w:val="24"/>
               </w:rPr>
-              <w:t>User View Display login form ------&gt; User Action Enter email</w:t>
+              <w:t>User View Display payment form ------&gt; User Action Enter card number</w:t>
             </w:r>
           </w:p>
         </w:tc>
@@ -30292,7 +29259,7 @@
                 <w:i/>
                 <w:sz w:val="24"/>
               </w:rPr>
-              <w:t>User View Display login form ------&gt; User Action Enter password</w:t>
+              <w:t>User View Display payment form ------&gt; User Action Enter end date</w:t>
             </w:r>
           </w:p>
         </w:tc>
@@ -30354,7 +29321,7 @@
                 <w:i/>
                 <w:sz w:val="24"/>
               </w:rPr>
-              <w:t>User View Display login form ------&gt; User Action Forgot password</w:t>
+              <w:t>User View Display payment form ------&gt; User Action Enter validation number</w:t>
             </w:r>
           </w:p>
         </w:tc>
@@ -30416,7 +29383,7 @@
                 <w:i/>
                 <w:sz w:val="24"/>
               </w:rPr>
-              <w:t>User View Display payment form</w:t>
+              <w:t>User View Display search screen ------&gt; User Action Choose author</w:t>
             </w:r>
           </w:p>
         </w:tc>
@@ -30437,7 +29404,7 @@
                 <w:i/>
                 <w:sz w:val="24"/>
               </w:rPr>
-              <w:t>UserView</w:t>
+              <w:t>Transition</w:t>
             </w:r>
           </w:p>
         </w:tc>
@@ -30478,7 +29445,7 @@
                 <w:i/>
                 <w:sz w:val="24"/>
               </w:rPr>
-              <w:t>User View Display payment form ------&gt; User Action Cancel</w:t>
+              <w:t>User View Display search screen ------&gt; User Action Choose book kind</w:t>
             </w:r>
           </w:p>
         </w:tc>
@@ -30540,7 +29507,7 @@
                 <w:i/>
                 <w:sz w:val="24"/>
               </w:rPr>
-              <w:t>User View Display payment form ------&gt; User Action Enter card number</w:t>
+              <w:t>User View Display search screen ------&gt; User Action Choose keyword</w:t>
             </w:r>
           </w:p>
         </w:tc>
@@ -30602,7 +29569,7 @@
                 <w:i/>
                 <w:sz w:val="24"/>
               </w:rPr>
-              <w:t>User View Display payment form ------&gt; User Action Enter end date</w:t>
+              <w:t>User View Display search screen ------&gt; User Action Launch search</w:t>
             </w:r>
           </w:p>
         </w:tc>
@@ -30664,15 +29631,7 @@
                 <w:i/>
                 <w:sz w:val="24"/>
               </w:rPr>
-              <w:t>User View Display payment form ------&gt; User Action Enter validation</w:t>
-              <w:br/>
-            </w:r>
-            <w:r>
-              <w:rPr>
-                <w:i/>
-                <w:sz w:val="24"/>
-              </w:rPr>
-              <w:t>number</w:t>
+              <w:t>User View Display search screen ------&gt; User Action Reinit search</w:t>
             </w:r>
           </w:p>
         </w:tc>
@@ -30858,15 +29817,7 @@
                 <w:i/>
                 <w:sz w:val="24"/>
               </w:rPr>
-              <w:t>User View Refresh shopping</w:t>
-              <w:br/>
-            </w:r>
-            <w:r>
-              <w:rPr>
-                <w:i/>
-                <w:sz w:val="24"/>
-              </w:rPr>
-              <w:t>cart</w:t>
+              <w:t>User View Refresh shopping cart</w:t>
             </w:r>
           </w:p>
         </w:tc>
@@ -30928,15 +29879,7 @@
                 <w:i/>
                 <w:sz w:val="24"/>
               </w:rPr>
-              <w:t>User View Refresh shopping</w:t>
-              <w:br/>
-            </w:r>
-            <w:r>
-              <w:rPr>
-                <w:i/>
-                <w:sz w:val="24"/>
-              </w:rPr>
-              <w:t>cart ------&gt; Final Node</w:t>
+              <w:t>User View Refresh shopping cart ------&gt; Final Node</w:t>
             </w:r>
           </w:p>
         </w:tc>

</xml_diff>